<commit_message>
modify for the second time
</commit_message>
<xml_diff>
--- a/testForWord.docx
+++ b/testForWord.docx
@@ -13,10 +13,13 @@
         <w:t>od</w:t>
       </w:r>
       <w:r>
-        <w:t>ify this for the main master.</w:t>
+        <w:t>ify this for the second</w:t>
       </w:r>
       <w:bookmarkStart w:id="0" w:name="_GoBack"/>
       <w:bookmarkEnd w:id="0"/>
+      <w:r>
+        <w:t xml:space="preserve"> master.</w:t>
+      </w:r>
     </w:p>
     <w:sectPr>
       <w:pgSz w:w="11906" w:h="16838"/>

</xml_diff>

<commit_message>
Revert "modify for the second time"
This reverts commit c6fc1770419d5b98a84595e9fed0357a7f35b8ee.
</commit_message>
<xml_diff>
--- a/testForWord.docx
+++ b/testForWord.docx
@@ -13,13 +13,10 @@
         <w:t>od</w:t>
       </w:r>
       <w:r>
-        <w:t>ify this for the second</w:t>
+        <w:t>ify this for the main master.</w:t>
       </w:r>
       <w:bookmarkStart w:id="0" w:name="_GoBack"/>
       <w:bookmarkEnd w:id="0"/>
-      <w:r>
-        <w:t xml:space="preserve"> master.</w:t>
-      </w:r>
     </w:p>
     <w:sectPr>
       <w:pgSz w:w="11906" w:h="16838"/>

</xml_diff>

<commit_message>
Revert "create a word"
This reverts commit f0849c7ace753412261a945db1e23fff9096a2e8.
</commit_message>
<xml_diff>
--- a/testForWord.docx
+++ b/testForWord.docx
@@ -15,8 +15,16 @@
       <w:r>
         <w:t>ify this for the main master.</w:t>
       </w:r>
+    </w:p>
+    <w:p>
+      <w:r>
+        <w:t>the second time.</w:t>
+      </w:r>
       <w:bookmarkStart w:id="0" w:name="_GoBack"/>
       <w:bookmarkEnd w:id="0"/>
+      <w:r>
+        <w:t xml:space="preserve"> </w:t>
+      </w:r>
     </w:p>
     <w:sectPr>
       <w:pgSz w:w="11906" w:h="16838"/>

</xml_diff>